<commit_message>
this is commit from asian ctimezone guy
</commit_message>
<xml_diff>
--- a/Req07-Srichandana-46280736.docx
+++ b/Req07-Srichandana-46280736.docx
@@ -1,6 +1,6 @@
 
 <file path=word/document.xml><?xml version="1.0" encoding="utf-8"?>
-<w:document xmlns:wpc="http://schemas.microsoft.com/office/word/2010/wordprocessingCanvas" xmlns:cx="http://schemas.microsoft.com/office/drawing/2014/chartex" xmlns:cx1="http://schemas.microsoft.com/office/drawing/2015/9/8/chartex" xmlns:cx2="http://schemas.microsoft.com/office/drawing/2015/10/21/chartex" xmlns:cx3="http://schemas.microsoft.com/office/drawing/2016/5/9/chartex" xmlns:cx4="http://schemas.microsoft.com/office/drawing/2016/5/10/chartex" xmlns:cx5="http://schemas.microsoft.com/office/drawing/2016/5/11/chartex" xmlns:cx6="http://schemas.microsoft.com/office/drawing/2016/5/12/chartex" xmlns:cx7="http://schemas.microsoft.com/office/drawing/2016/5/13/chartex" xmlns:cx8="http://schemas.microsoft.com/office/drawing/2016/5/14/chartex" xmlns:mc="http://schemas.openxmlformats.org/markup-compatibility/2006" xmlns:aink="http://schemas.microsoft.com/office/drawing/2016/ink" xmlns:am3d="http://schemas.microsoft.com/office/drawing/2017/model3d" xmlns:o="urn:schemas-microsoft-com:office:office" xmlns:r="http://schemas.openxmlformats.org/officeDocument/2006/relationships" xmlns:m="http://schemas.openxmlformats.org/officeDocument/2006/math" xmlns:v="urn:schemas-microsoft-com:vml" xmlns:wp14="http://schemas.microsoft.com/office/word/2010/wordprocessingDrawing" xmlns:wp="http://schemas.openxmlformats.org/drawingml/2006/wordprocessingDrawing" xmlns:w10="urn:schemas-microsoft-com:office:word" xmlns:w="http://schemas.openxmlformats.org/wordprocessingml/2006/main" xmlns:w14="http://schemas.microsoft.com/office/word/2010/wordml" xmlns:w15="http://schemas.microsoft.com/office/word/2012/wordml" xmlns:w16cex="http://schemas.microsoft.com/office/word/2018/wordml/cex" xmlns:w16cid="http://schemas.microsoft.com/office/word/2016/wordml/cid" xmlns:w16="http://schemas.microsoft.com/office/word/2018/wordml" xmlns:w16sdtdh="http://schemas.microsoft.com/office/word/2020/wordml/sdtdatahash" xmlns:w16se="http://schemas.microsoft.com/office/word/2015/wordml/symex" xmlns:wpg="http://schemas.microsoft.com/office/word/2010/wordprocessingGroup" xmlns:wpi="http://schemas.microsoft.com/office/word/2010/wordprocessingInk" xmlns:wne="http://schemas.microsoft.com/office/word/2006/wordml" xmlns:wps="http://schemas.microsoft.com/office/word/2010/wordprocessingShape" mc:Ignorable="w14 w15 w16se w16cid w16 w16cex w16sdtdh wp14">
+<w:document xmlns:wpc="http://schemas.microsoft.com/office/word/2010/wordprocessingCanvas" xmlns:cx="http://schemas.microsoft.com/office/drawing/2014/chartex" xmlns:cx1="http://schemas.microsoft.com/office/drawing/2015/9/8/chartex" xmlns:cx2="http://schemas.microsoft.com/office/drawing/2015/10/21/chartex" xmlns:cx3="http://schemas.microsoft.com/office/drawing/2016/5/9/chartex" xmlns:cx4="http://schemas.microsoft.com/office/drawing/2016/5/10/chartex" xmlns:cx5="http://schemas.microsoft.com/office/drawing/2016/5/11/chartex" xmlns:cx6="http://schemas.microsoft.com/office/drawing/2016/5/12/chartex" xmlns:cx7="http://schemas.microsoft.com/office/drawing/2016/5/13/chartex" xmlns:cx8="http://schemas.microsoft.com/office/drawing/2016/5/14/chartex" xmlns:mc="http://schemas.openxmlformats.org/markup-compatibility/2006" xmlns:aink="http://schemas.microsoft.com/office/drawing/2016/ink" xmlns:am3d="http://schemas.microsoft.com/office/drawing/2017/model3d" xmlns:o="urn:schemas-microsoft-com:office:office" xmlns:oel="http://schemas.microsoft.com/office/2019/extlst" xmlns:r="http://schemas.openxmlformats.org/officeDocument/2006/relationships" xmlns:m="http://schemas.openxmlformats.org/officeDocument/2006/math" xmlns:v="urn:schemas-microsoft-com:vml" xmlns:wp14="http://schemas.microsoft.com/office/word/2010/wordprocessingDrawing" xmlns:wp="http://schemas.openxmlformats.org/drawingml/2006/wordprocessingDrawing" xmlns:w10="urn:schemas-microsoft-com:office:word" xmlns:w="http://schemas.openxmlformats.org/wordprocessingml/2006/main" xmlns:w14="http://schemas.microsoft.com/office/word/2010/wordml" xmlns:w15="http://schemas.microsoft.com/office/word/2012/wordml" xmlns:w16cex="http://schemas.microsoft.com/office/word/2018/wordml/cex" xmlns:w16cid="http://schemas.microsoft.com/office/word/2016/wordml/cid" xmlns:w16="http://schemas.microsoft.com/office/word/2018/wordml" xmlns:w16du="http://schemas.microsoft.com/office/word/2023/wordml/word16du" xmlns:w16sdtdh="http://schemas.microsoft.com/office/word/2020/wordml/sdtdatahash" xmlns:w16sdtfl="http://schemas.microsoft.com/office/word/2024/wordml/sdtformatlock" xmlns:w16se="http://schemas.microsoft.com/office/word/2015/wordml/symex" xmlns:wpg="http://schemas.microsoft.com/office/word/2010/wordprocessingGroup" xmlns:wpi="http://schemas.microsoft.com/office/word/2010/wordprocessingInk" xmlns:wne="http://schemas.microsoft.com/office/word/2006/wordml" xmlns:wps="http://schemas.microsoft.com/office/word/2010/wordprocessingShape" mc:Ignorable="w14 w15 w16se w16cid w16 w16cex w16sdtdh w16sdtfl w16du wp14">
   <w:body>
     <w:p>
       <w:r>
@@ -33,7 +33,6 @@
           <w:szCs w:val="24"/>
         </w:rPr>
       </w:pPr>
-      <w:proofErr w:type="gramStart"/>
       <w:r>
         <w:rPr>
           <w:b/>
@@ -46,25 +45,8 @@
           <w:sz w:val="24"/>
           <w:szCs w:val="24"/>
         </w:rPr>
-        <w:t>:-</w:t>
-      </w:r>
-      <w:proofErr w:type="gramEnd"/>
-      <w:r>
-        <w:rPr>
-          <w:sz w:val="24"/>
-          <w:szCs w:val="24"/>
-        </w:rPr>
-        <w:t xml:space="preserve"> Srichandana </w:t>
-      </w:r>
-      <w:proofErr w:type="spellStart"/>
-      <w:r>
-        <w:rPr>
-          <w:sz w:val="24"/>
-          <w:szCs w:val="24"/>
-        </w:rPr>
-        <w:t>chada</w:t>
-      </w:r>
-      <w:proofErr w:type="spellEnd"/>
+        <w:t>:- Srichandana chada</w:t>
+      </w:r>
     </w:p>
     <w:p>
       <w:pPr>
@@ -91,7 +73,6 @@
         </w:rPr>
         <w:t xml:space="preserve">MPLOYEE </w:t>
       </w:r>
-      <w:proofErr w:type="gramStart"/>
       <w:r>
         <w:rPr>
           <w:b/>
@@ -101,7 +82,6 @@
         </w:rPr>
         <w:t>ID:-</w:t>
       </w:r>
-      <w:proofErr w:type="gramEnd"/>
       <w:r>
         <w:rPr>
           <w:sz w:val="24"/>
@@ -114,7 +94,14 @@
           <w:sz w:val="24"/>
           <w:szCs w:val="24"/>
         </w:rPr>
-        <w:t>46280736</w:t>
+        <w:t>46280</w:t>
+      </w:r>
+      <w:r>
+        <w:rPr>
+          <w:sz w:val="24"/>
+          <w:szCs w:val="24"/>
+        </w:rPr>
+        <w:t>736</w:t>
       </w:r>
     </w:p>
     <w:p>
@@ -202,21 +189,12 @@
       <w:r>
         <w:t xml:space="preserve"> </w:t>
       </w:r>
-      <w:proofErr w:type="spellStart"/>
-      <w:r>
-        <w:rPr>
-          <w:sz w:val="24"/>
-          <w:szCs w:val="24"/>
-        </w:rPr>
-        <w:t>i</w:t>
-      </w:r>
-      <w:proofErr w:type="spellEnd"/>
-      <w:r>
-        <w:rPr>
-          <w:sz w:val="24"/>
-          <w:szCs w:val="24"/>
-        </w:rPr>
-        <w:t>) Create sales group with GID 1000 and finance group with GID 1001</w:t>
+      <w:r>
+        <w:rPr>
+          <w:sz w:val="24"/>
+          <w:szCs w:val="24"/>
+        </w:rPr>
+        <w:t>i) Create sales group with GID 1000 and finance group with GID 1001</w:t>
       </w:r>
     </w:p>
     <w:p>
@@ -246,54 +224,22 @@
           <w:sz w:val="24"/>
           <w:szCs w:val="24"/>
         </w:rPr>
-        <w:t xml:space="preserve">   a) ram and </w:t>
-      </w:r>
-      <w:proofErr w:type="spellStart"/>
-      <w:r>
-        <w:rPr>
-          <w:sz w:val="24"/>
-          <w:szCs w:val="24"/>
-        </w:rPr>
-        <w:t>shyam</w:t>
-      </w:r>
-      <w:proofErr w:type="spellEnd"/>
-      <w:r>
-        <w:rPr>
-          <w:sz w:val="24"/>
-          <w:szCs w:val="24"/>
-        </w:rPr>
-        <w:t xml:space="preserve"> member of sales group</w:t>
-      </w:r>
-    </w:p>
-    <w:p>
-      <w:pPr>
-        <w:rPr>
-          <w:sz w:val="24"/>
-          <w:szCs w:val="24"/>
-        </w:rPr>
-      </w:pPr>
-      <w:r>
-        <w:rPr>
-          <w:sz w:val="24"/>
-          <w:szCs w:val="24"/>
-        </w:rPr>
-        <w:t xml:space="preserve">   b) </w:t>
-      </w:r>
-      <w:proofErr w:type="spellStart"/>
-      <w:r>
-        <w:rPr>
-          <w:sz w:val="24"/>
-          <w:szCs w:val="24"/>
-        </w:rPr>
-        <w:t>alex</w:t>
-      </w:r>
-      <w:proofErr w:type="spellEnd"/>
-      <w:r>
-        <w:rPr>
-          <w:sz w:val="24"/>
-          <w:szCs w:val="24"/>
-        </w:rPr>
-        <w:t xml:space="preserve"> and bob member of finance group</w:t>
+        <w:t xml:space="preserve">   a) ram and shyam member of sales group</w:t>
+      </w:r>
+    </w:p>
+    <w:p>
+      <w:pPr>
+        <w:rPr>
+          <w:sz w:val="24"/>
+          <w:szCs w:val="24"/>
+        </w:rPr>
+      </w:pPr>
+      <w:r>
+        <w:rPr>
+          <w:sz w:val="24"/>
+          <w:szCs w:val="24"/>
+        </w:rPr>
+        <w:t xml:space="preserve">   b) alex and bob member of finance group</w:t>
       </w:r>
     </w:p>
     <w:p>
@@ -507,7 +453,7 @@
           <w:noProof/>
         </w:rPr>
         <w:drawing>
-          <wp:inline distT="0" distB="0" distL="0" distR="0" wp14:anchorId="458BBAE8" wp14:editId="1C8E1EBD">
+          <wp:inline distT="0" distB="0" distL="0" distR="0" wp14:anchorId="458BBAE8" wp14:editId="58412612">
             <wp:extent cx="4508500" cy="1682750"/>
             <wp:effectExtent l="0" t="0" r="6350" b="0"/>
             <wp:docPr id="2" name="Picture 2"/>
@@ -567,7 +513,7 @@
         </w:rPr>
         <w:lastRenderedPageBreak/>
         <w:drawing>
-          <wp:inline distT="0" distB="0" distL="0" distR="0" wp14:anchorId="566BFDEF" wp14:editId="0C612AB7">
+          <wp:inline distT="0" distB="0" distL="0" distR="0" wp14:anchorId="566BFDEF" wp14:editId="44785AD3">
             <wp:extent cx="3721100" cy="2844800"/>
             <wp:effectExtent l="0" t="0" r="0" b="0"/>
             <wp:docPr id="3" name="Picture 3"/>
@@ -676,54 +622,22 @@
           <w:sz w:val="24"/>
           <w:szCs w:val="24"/>
         </w:rPr>
-        <w:t xml:space="preserve">   a) ram and </w:t>
-      </w:r>
-      <w:proofErr w:type="spellStart"/>
-      <w:r>
-        <w:rPr>
-          <w:sz w:val="24"/>
-          <w:szCs w:val="24"/>
-        </w:rPr>
-        <w:t>shyam</w:t>
-      </w:r>
-      <w:proofErr w:type="spellEnd"/>
-      <w:r>
-        <w:rPr>
-          <w:sz w:val="24"/>
-          <w:szCs w:val="24"/>
-        </w:rPr>
-        <w:t xml:space="preserve"> member of sales group</w:t>
-      </w:r>
-    </w:p>
-    <w:p>
-      <w:pPr>
-        <w:rPr>
-          <w:sz w:val="24"/>
-          <w:szCs w:val="24"/>
-        </w:rPr>
-      </w:pPr>
-      <w:r>
-        <w:rPr>
-          <w:sz w:val="24"/>
-          <w:szCs w:val="24"/>
-        </w:rPr>
-        <w:t xml:space="preserve">   b) </w:t>
-      </w:r>
-      <w:proofErr w:type="spellStart"/>
-      <w:r>
-        <w:rPr>
-          <w:sz w:val="24"/>
-          <w:szCs w:val="24"/>
-        </w:rPr>
-        <w:t>alex</w:t>
-      </w:r>
-      <w:proofErr w:type="spellEnd"/>
-      <w:r>
-        <w:rPr>
-          <w:sz w:val="24"/>
-          <w:szCs w:val="24"/>
-        </w:rPr>
-        <w:t xml:space="preserve"> and bob member of finance group</w:t>
+        <w:t xml:space="preserve">   a) ram and shyam member of sales group</w:t>
+      </w:r>
+    </w:p>
+    <w:p>
+      <w:pPr>
+        <w:rPr>
+          <w:sz w:val="24"/>
+          <w:szCs w:val="24"/>
+        </w:rPr>
+      </w:pPr>
+      <w:r>
+        <w:rPr>
+          <w:sz w:val="24"/>
+          <w:szCs w:val="24"/>
+        </w:rPr>
+        <w:t xml:space="preserve">   b) alex and bob member of finance group</w:t>
       </w:r>
     </w:p>
     <w:p>
@@ -1294,7 +1208,7 @@
 </file>
 
 <file path=word/styles.xml><?xml version="1.0" encoding="utf-8"?>
-<w:styles xmlns:mc="http://schemas.openxmlformats.org/markup-compatibility/2006" xmlns:r="http://schemas.openxmlformats.org/officeDocument/2006/relationships" xmlns:w="http://schemas.openxmlformats.org/wordprocessingml/2006/main" xmlns:w14="http://schemas.microsoft.com/office/word/2010/wordml" xmlns:w15="http://schemas.microsoft.com/office/word/2012/wordml" xmlns:w16cex="http://schemas.microsoft.com/office/word/2018/wordml/cex" xmlns:w16cid="http://schemas.microsoft.com/office/word/2016/wordml/cid" xmlns:w16="http://schemas.microsoft.com/office/word/2018/wordml" xmlns:w16sdtdh="http://schemas.microsoft.com/office/word/2020/wordml/sdtdatahash" xmlns:w16se="http://schemas.microsoft.com/office/word/2015/wordml/symex" mc:Ignorable="w14 w15 w16se w16cid w16 w16cex w16sdtdh">
+<w:styles xmlns:mc="http://schemas.openxmlformats.org/markup-compatibility/2006" xmlns:r="http://schemas.openxmlformats.org/officeDocument/2006/relationships" xmlns:w="http://schemas.openxmlformats.org/wordprocessingml/2006/main" xmlns:w14="http://schemas.microsoft.com/office/word/2010/wordml" xmlns:w15="http://schemas.microsoft.com/office/word/2012/wordml" xmlns:w16cex="http://schemas.microsoft.com/office/word/2018/wordml/cex" xmlns:w16cid="http://schemas.microsoft.com/office/word/2016/wordml/cid" xmlns:w16="http://schemas.microsoft.com/office/word/2018/wordml" xmlns:w16du="http://schemas.microsoft.com/office/word/2023/wordml/word16du" xmlns:w16sdtdh="http://schemas.microsoft.com/office/word/2020/wordml/sdtdatahash" xmlns:w16sdtfl="http://schemas.microsoft.com/office/word/2024/wordml/sdtformatlock" xmlns:w16se="http://schemas.microsoft.com/office/word/2015/wordml/symex" mc:Ignorable="w14 w15 w16se w16cid w16 w16cex w16sdtdh w16sdtfl w16du">
   <w:docDefaults>
     <w:rPrDefault>
       <w:rPr>

</xml_diff>